<commit_message>
BusProc and UserStory update
BusinessProcessModelAbstraction and UserStory is now sequential.
</commit_message>
<xml_diff>
--- a/UserStory/Middleware_CarBaMaUserStory.docx
+++ b/UserStory/Middleware_CarBaMaUserStory.docx
@@ -880,23 +880,7 @@
           <w:rtl/>
           <w:lang w:bidi="fa-IR"/>
         </w:rPr>
-        <w:t>ی</w:t>
-      </w:r>
-      <w:r>
-        <w:rPr>
-          <w:rFonts w:cs="B Zar" w:hint="cs"/>
-          <w:rtl/>
-          <w:lang w:bidi="fa-IR"/>
-        </w:rPr>
-        <w:t xml:space="preserve"> و نقش</w:t>
-      </w:r>
-      <w:r>
-        <w:rPr>
-          <w:rFonts w:cs="B Zar" w:hint="cs"/>
-          <w:rtl/>
-          <w:lang w:bidi="fa-IR"/>
-        </w:rPr>
-        <w:t xml:space="preserve"> عمده دارند:</w:t>
+        <w:t>ی و نقش عمده دارند:</w:t>
       </w:r>
     </w:p>
     <w:p>
@@ -1378,15 +1362,7 @@
           <w:rtl/>
           <w:lang w:bidi="fa-IR"/>
         </w:rPr>
-        <w:t xml:space="preserve"> از نقوش،</w:t>
-      </w:r>
-      <w:r>
-        <w:rPr>
-          <w:rFonts w:cs="B Zar" w:hint="cs"/>
-          <w:rtl/>
-          <w:lang w:bidi="fa-IR"/>
-        </w:rPr>
-        <w:t xml:space="preserve"> </w:t>
+        <w:t xml:space="preserve"> از نقوش، </w:t>
       </w:r>
       <w:r>
         <w:rPr>
@@ -1539,7 +1515,6 @@
       <w:r>
         <w:rPr>
           <w:rFonts w:cs="B Zar"/>
-          <w:highlight w:val="yellow"/>
           <w:rtl/>
           <w:lang w:bidi="fa-IR"/>
         </w:rPr>
@@ -1548,7 +1523,6 @@
       <w:r>
         <w:rPr>
           <w:rFonts w:cs="B Zar" w:hint="cs"/>
-          <w:highlight w:val="yellow"/>
           <w:rtl/>
           <w:lang w:bidi="fa-IR"/>
         </w:rPr>
@@ -1557,7 +1531,6 @@
       <w:r>
         <w:rPr>
           <w:rFonts w:cs="B Zar"/>
-          <w:highlight w:val="yellow"/>
           <w:rtl/>
           <w:lang w:bidi="fa-IR"/>
         </w:rPr>
@@ -1566,7 +1539,6 @@
       <w:r>
         <w:rPr>
           <w:rFonts w:cs="B Zar" w:hint="cs"/>
-          <w:highlight w:val="yellow"/>
           <w:rtl/>
           <w:lang w:bidi="fa-IR"/>
         </w:rPr>
@@ -1575,7 +1547,6 @@
       <w:r>
         <w:rPr>
           <w:rFonts w:cs="B Zar"/>
-          <w:highlight w:val="yellow"/>
           <w:rtl/>
           <w:lang w:bidi="fa-IR"/>
         </w:rPr>
@@ -1584,7 +1555,6 @@
       <w:r>
         <w:rPr>
           <w:rFonts w:cs="B Zar"/>
-          <w:highlight w:val="yellow"/>
           <w:rtl/>
           <w:lang w:bidi="fa-IR"/>
         </w:rPr>
@@ -1593,7 +1563,6 @@
       <w:r>
         <w:rPr>
           <w:rFonts w:cs="B Zar" w:hint="cs"/>
-          <w:highlight w:val="yellow"/>
           <w:rtl/>
           <w:lang w:bidi="fa-IR"/>
         </w:rPr>
@@ -1602,7 +1571,6 @@
       <w:r>
         <w:rPr>
           <w:rFonts w:cs="B Zar" w:hint="eastAsia"/>
-          <w:highlight w:val="yellow"/>
           <w:rtl/>
           <w:lang w:bidi="fa-IR"/>
         </w:rPr>
@@ -1611,7 +1579,6 @@
       <w:r>
         <w:rPr>
           <w:rFonts w:cs="B Zar"/>
-          <w:highlight w:val="yellow"/>
           <w:rtl/>
           <w:lang w:bidi="fa-IR"/>
         </w:rPr>
@@ -1620,7 +1587,6 @@
       <w:r>
         <w:rPr>
           <w:rFonts w:cs="B Zar" w:hint="cs"/>
-          <w:highlight w:val="yellow"/>
           <w:rtl/>
           <w:lang w:bidi="fa-IR"/>
         </w:rPr>
@@ -1629,7 +1595,6 @@
       <w:r>
         <w:rPr>
           <w:rFonts w:cs="B Zar" w:hint="eastAsia"/>
-          <w:highlight w:val="yellow"/>
           <w:rtl/>
           <w:lang w:bidi="fa-IR"/>
         </w:rPr>
@@ -1638,7 +1603,6 @@
       <w:r>
         <w:rPr>
           <w:rFonts w:cs="B Zar"/>
-          <w:highlight w:val="yellow"/>
           <w:rtl/>
           <w:lang w:bidi="fa-IR"/>
         </w:rPr>
@@ -1647,7 +1611,6 @@
       <w:r>
         <w:rPr>
           <w:rFonts w:cs="B Zar"/>
-          <w:highlight w:val="yellow"/>
           <w:rtl/>
           <w:lang w:bidi="fa-IR"/>
         </w:rPr>
@@ -1656,15 +1619,35 @@
       <w:r>
         <w:rPr>
           <w:rFonts w:cs="B Zar" w:hint="cs"/>
-          <w:highlight w:val="yellow"/>
-          <w:rtl/>
-          <w:lang w:bidi="fa-IR"/>
-        </w:rPr>
-        <w:t>.</w:t>
+          <w:rtl/>
+          <w:lang w:bidi="fa-IR"/>
+        </w:rPr>
+        <w:t>،</w:t>
+      </w:r>
+      <w:r>
+        <w:rPr>
+          <w:rFonts w:cs="B Zar"/>
+          <w:rtl/>
+          <w:lang w:bidi="fa-IR"/>
+        </w:rPr>
+        <w:t xml:space="preserve"> </w:t>
+      </w:r>
+      <w:r>
+        <w:rPr>
+          <w:rFonts w:cs="B Zar" w:hint="cs"/>
+          <w:rtl/>
+          <w:lang w:bidi="fa-IR"/>
+        </w:rPr>
+        <w:t>نیازمند ثبت‌نام در سامانه است که به شرح زیر است:</w:t>
       </w:r>
     </w:p>
     <w:p>
       <w:pPr>
+        <w:pStyle w:val="ListParagraph"/>
+        <w:numPr>
+          <w:ilvl w:val="0"/>
+          <w:numId w:val="34"/>
+        </w:numPr>
         <w:bidi/>
         <w:jc w:val="both"/>
         <w:rPr>
@@ -1678,7 +1661,7 @@
           <w:rtl/>
           <w:lang w:bidi="fa-IR"/>
         </w:rPr>
-        <w:t xml:space="preserve"> با </w:t>
+        <w:t xml:space="preserve">با </w:t>
       </w:r>
       <w:r>
         <w:rPr>
@@ -2059,11 +2042,54 @@
     </w:p>
     <w:p>
       <w:pPr>
+        <w:pStyle w:val="ListParagraph"/>
+        <w:numPr>
+          <w:ilvl w:val="0"/>
+          <w:numId w:val="34"/>
+        </w:numPr>
         <w:bidi/>
         <w:jc w:val="both"/>
         <w:rPr>
           <w:rFonts w:cs="B Zar"/>
-          <w:rtl/>
+          <w:lang w:bidi="fa-IR"/>
+        </w:rPr>
+      </w:pPr>
+      <w:r>
+        <w:rPr>
+          <w:rFonts w:cs="B Zar"/>
+          <w:rtl/>
+          <w:lang w:bidi="fa-IR"/>
+        </w:rPr>
+        <w:t>صحت‌سنج</w:t>
+      </w:r>
+      <w:r>
+        <w:rPr>
+          <w:rFonts w:cs="B Zar" w:hint="cs"/>
+          <w:rtl/>
+          <w:lang w:bidi="fa-IR"/>
+        </w:rPr>
+        <w:t>ی</w:t>
+      </w:r>
+      <w:r>
+        <w:rPr>
+          <w:rFonts w:cs="B Zar" w:hint="cs"/>
+          <w:rtl/>
+          <w:lang w:bidi="fa-IR"/>
+        </w:rPr>
+        <w:t xml:space="preserve"> موارد بالا صورت بگیرد.</w:t>
+      </w:r>
+    </w:p>
+    <w:p>
+      <w:pPr>
+        <w:pStyle w:val="ListParagraph"/>
+        <w:numPr>
+          <w:ilvl w:val="0"/>
+          <w:numId w:val="34"/>
+        </w:numPr>
+        <w:bidi/>
+        <w:jc w:val="both"/>
+        <w:rPr>
+          <w:rFonts w:cs="B Zar"/>
           <w:lang w:bidi="fa-IR"/>
         </w:rPr>
       </w:pPr>
@@ -2074,23 +2100,7 @@
           <w:lang w:bidi="fa-IR"/>
         </w:rPr>
         <w:lastRenderedPageBreak/>
-        <w:t xml:space="preserve">پس از </w:t>
-      </w:r>
-      <w:r>
-        <w:rPr>
-          <w:rFonts w:cs="B Zar"/>
-          <w:rtl/>
-          <w:lang w:bidi="fa-IR"/>
-        </w:rPr>
-        <w:t>واردکردن</w:t>
-      </w:r>
-      <w:r>
-        <w:rPr>
-          <w:rFonts w:cs="B Zar"/>
-          <w:rtl/>
-          <w:lang w:bidi="fa-IR"/>
-        </w:rPr>
-        <w:t xml:space="preserve"> اطلاعات و صحت‌سنج</w:t>
+        <w:t>حساب کاربر</w:t>
       </w:r>
       <w:r>
         <w:rPr>
@@ -2106,7 +2116,23 @@
           <w:rtl/>
           <w:lang w:bidi="fa-IR"/>
         </w:rPr>
-        <w:t xml:space="preserve"> آن‌ها حساب کاربر</w:t>
+        <w:t xml:space="preserve"> </w:t>
+      </w:r>
+      <w:r>
+        <w:rPr>
+          <w:rFonts w:cs="B Zar" w:hint="cs"/>
+          <w:rtl/>
+          <w:lang w:bidi="fa-IR"/>
+        </w:rPr>
+        <w:t xml:space="preserve">متناظر </w:t>
+      </w:r>
+      <w:r>
+        <w:rPr>
+          <w:rFonts w:cs="B Zar"/>
+          <w:rtl/>
+          <w:lang w:bidi="fa-IR"/>
+        </w:rPr>
+        <w:t>ا</w:t>
       </w:r>
       <w:r>
         <w:rPr>
@@ -2118,22 +2144,6 @@
       </w:r>
       <w:r>
         <w:rPr>
-          <w:rFonts w:cs="B Zar"/>
-          <w:rtl/>
-          <w:lang w:bidi="fa-IR"/>
-        </w:rPr>
-        <w:t xml:space="preserve"> ا</w:t>
-      </w:r>
-      <w:r>
-        <w:rPr>
-          <w:rFonts w:cs="B Zar" w:hint="cs"/>
-          <w:rtl/>
-          <w:lang w:bidi="fa-IR"/>
-        </w:rPr>
-        <w:t>ی</w:t>
-      </w:r>
-      <w:r>
-        <w:rPr>
           <w:rFonts w:cs="B Zar" w:hint="eastAsia"/>
           <w:rtl/>
           <w:lang w:bidi="fa-IR"/>
@@ -2146,15 +2156,7 @@
           <w:rtl/>
           <w:lang w:bidi="fa-IR"/>
         </w:rPr>
-        <w:t xml:space="preserve"> </w:t>
-      </w:r>
-      <w:r>
-        <w:rPr>
-          <w:rFonts w:cs="B Zar"/>
-          <w:rtl/>
-          <w:lang w:bidi="fa-IR"/>
-        </w:rPr>
-        <w:t>می‌شود</w:t>
+        <w:t xml:space="preserve"> می‌شود</w:t>
       </w:r>
       <w:r>
         <w:rPr>
@@ -2164,309 +2166,97 @@
         </w:rPr>
         <w:t>.</w:t>
       </w:r>
-      <w:r>
-        <w:rPr>
-          <w:rFonts w:cs="B Zar"/>
-          <w:rtl/>
-          <w:lang w:bidi="fa-IR"/>
-        </w:rPr>
-        <w:t xml:space="preserve"> برا</w:t>
-      </w:r>
-      <w:r>
-        <w:rPr>
-          <w:rFonts w:cs="B Zar" w:hint="cs"/>
-          <w:rtl/>
-          <w:lang w:bidi="fa-IR"/>
-        </w:rPr>
-        <w:t>ی</w:t>
-      </w:r>
-      <w:r>
-        <w:rPr>
-          <w:rFonts w:cs="B Zar"/>
-          <w:rtl/>
-          <w:lang w:bidi="fa-IR"/>
-        </w:rPr>
-        <w:t xml:space="preserve"> فعال‌ساز</w:t>
-      </w:r>
-      <w:r>
-        <w:rPr>
-          <w:rFonts w:cs="B Zar" w:hint="cs"/>
-          <w:rtl/>
-          <w:lang w:bidi="fa-IR"/>
-        </w:rPr>
-        <w:t>ی</w:t>
-      </w:r>
-      <w:r>
-        <w:rPr>
-          <w:rFonts w:cs="B Zar"/>
-          <w:rtl/>
-          <w:lang w:bidi="fa-IR"/>
-        </w:rPr>
-        <w:t xml:space="preserve"> ا</w:t>
-      </w:r>
-      <w:r>
-        <w:rPr>
-          <w:rFonts w:cs="B Zar" w:hint="cs"/>
-          <w:rtl/>
-          <w:lang w:bidi="fa-IR"/>
-        </w:rPr>
-        <w:t>ی</w:t>
-      </w:r>
-      <w:r>
-        <w:rPr>
-          <w:rFonts w:cs="B Zar" w:hint="eastAsia"/>
-          <w:rtl/>
-          <w:lang w:bidi="fa-IR"/>
-        </w:rPr>
-        <w:t>م</w:t>
-      </w:r>
-      <w:r>
-        <w:rPr>
-          <w:rFonts w:cs="B Zar" w:hint="cs"/>
-          <w:rtl/>
-          <w:lang w:bidi="fa-IR"/>
-        </w:rPr>
-        <w:t>ی</w:t>
-      </w:r>
-      <w:r>
-        <w:rPr>
-          <w:rFonts w:cs="B Zar" w:hint="eastAsia"/>
-          <w:rtl/>
-          <w:lang w:bidi="fa-IR"/>
-        </w:rPr>
-        <w:t>ل</w:t>
-      </w:r>
-      <w:r>
-        <w:rPr>
-          <w:rFonts w:cs="B Zar" w:hint="cs"/>
-          <w:rtl/>
-          <w:lang w:bidi="fa-IR"/>
-        </w:rPr>
-        <w:t xml:space="preserve"> نیز</w:t>
-      </w:r>
-      <w:r>
-        <w:rPr>
-          <w:rFonts w:cs="B Zar"/>
-          <w:rtl/>
-          <w:lang w:bidi="fa-IR"/>
-        </w:rPr>
-        <w:t xml:space="preserve"> لازم است ل</w:t>
-      </w:r>
-      <w:r>
-        <w:rPr>
-          <w:rFonts w:cs="B Zar" w:hint="cs"/>
-          <w:rtl/>
-          <w:lang w:bidi="fa-IR"/>
-        </w:rPr>
-        <w:t>ی</w:t>
-      </w:r>
-      <w:r>
-        <w:rPr>
-          <w:rFonts w:cs="B Zar" w:hint="eastAsia"/>
-          <w:rtl/>
-          <w:lang w:bidi="fa-IR"/>
-        </w:rPr>
-        <w:t>نک</w:t>
-      </w:r>
-      <w:r>
-        <w:rPr>
-          <w:rFonts w:cs="B Zar" w:hint="cs"/>
-          <w:rtl/>
-          <w:lang w:bidi="fa-IR"/>
-        </w:rPr>
-        <w:t>ی</w:t>
-      </w:r>
-      <w:r>
-        <w:rPr>
-          <w:rFonts w:cs="B Zar"/>
-          <w:rtl/>
-          <w:lang w:bidi="fa-IR"/>
-        </w:rPr>
-        <w:t xml:space="preserve"> که به ا</w:t>
-      </w:r>
-      <w:r>
-        <w:rPr>
-          <w:rFonts w:cs="B Zar" w:hint="cs"/>
-          <w:rtl/>
-          <w:lang w:bidi="fa-IR"/>
-        </w:rPr>
-        <w:t>ی</w:t>
-      </w:r>
-      <w:r>
-        <w:rPr>
-          <w:rFonts w:cs="B Zar" w:hint="eastAsia"/>
-          <w:rtl/>
-          <w:lang w:bidi="fa-IR"/>
-        </w:rPr>
-        <w:t>م</w:t>
-      </w:r>
-      <w:r>
-        <w:rPr>
-          <w:rFonts w:cs="B Zar" w:hint="cs"/>
-          <w:rtl/>
-          <w:lang w:bidi="fa-IR"/>
-        </w:rPr>
-        <w:t>ی</w:t>
-      </w:r>
-      <w:r>
-        <w:rPr>
-          <w:rFonts w:cs="B Zar" w:hint="eastAsia"/>
-          <w:rtl/>
-          <w:lang w:bidi="fa-IR"/>
-        </w:rPr>
-        <w:t>ل</w:t>
-      </w:r>
-      <w:r>
-        <w:rPr>
-          <w:rFonts w:cs="B Zar"/>
-          <w:rtl/>
-          <w:lang w:bidi="fa-IR"/>
-        </w:rPr>
-        <w:t xml:space="preserve"> ارسال شده است باز شود.</w:t>
-      </w:r>
-      <w:r>
-        <w:rPr>
-          <w:rFonts w:cs="B Zar" w:hint="cs"/>
-          <w:rtl/>
-          <w:lang w:bidi="fa-IR"/>
-        </w:rPr>
-        <w:t xml:space="preserve"> همچنین کد </w:t>
-      </w:r>
-      <w:r>
-        <w:rPr>
-          <w:rFonts w:cs="B Zar"/>
-          <w:rtl/>
-          <w:lang w:bidi="fa-IR"/>
-        </w:rPr>
-        <w:t>تأ</w:t>
-      </w:r>
-      <w:r>
-        <w:rPr>
-          <w:rFonts w:cs="B Zar" w:hint="cs"/>
-          <w:rtl/>
-          <w:lang w:bidi="fa-IR"/>
-        </w:rPr>
-        <w:t>یی</w:t>
-      </w:r>
-      <w:r>
-        <w:rPr>
-          <w:rFonts w:cs="B Zar" w:hint="eastAsia"/>
-          <w:rtl/>
-          <w:lang w:bidi="fa-IR"/>
-        </w:rPr>
-        <w:t>د</w:t>
-      </w:r>
-      <w:r>
-        <w:rPr>
-          <w:rFonts w:cs="B Zar" w:hint="cs"/>
-          <w:rtl/>
-          <w:lang w:bidi="fa-IR"/>
-        </w:rPr>
-        <w:t xml:space="preserve"> مذکور در پیامک ارسال شده به کاربر </w:t>
-      </w:r>
-      <w:r>
-        <w:rPr>
-          <w:rFonts w:cs="B Zar"/>
-          <w:rtl/>
-          <w:lang w:bidi="fa-IR"/>
-        </w:rPr>
-        <w:t>به‌منظور</w:t>
-      </w:r>
-      <w:r>
-        <w:rPr>
-          <w:rFonts w:cs="B Zar" w:hint="cs"/>
-          <w:rtl/>
-          <w:lang w:bidi="fa-IR"/>
-        </w:rPr>
-        <w:t xml:space="preserve"> </w:t>
-      </w:r>
-      <w:r>
-        <w:rPr>
-          <w:rFonts w:cs="B Zar" w:hint="cs"/>
-          <w:rtl/>
-          <w:lang w:bidi="fa-IR"/>
-        </w:rPr>
-        <w:t>تأیید</w:t>
-      </w:r>
-      <w:r>
-        <w:rPr>
-          <w:rFonts w:cs="B Zar" w:hint="cs"/>
-          <w:rtl/>
-          <w:lang w:bidi="fa-IR"/>
-        </w:rPr>
-        <w:t xml:space="preserve"> </w:t>
-      </w:r>
-      <w:r>
-        <w:rPr>
-          <w:rFonts w:cs="B Zar"/>
-          <w:rtl/>
-          <w:lang w:bidi="fa-IR"/>
-        </w:rPr>
-        <w:t>دومرحله‌ا</w:t>
-      </w:r>
-      <w:r>
-        <w:rPr>
-          <w:rFonts w:cs="B Zar" w:hint="cs"/>
-          <w:rtl/>
-          <w:lang w:bidi="fa-IR"/>
-        </w:rPr>
-        <w:t>ی</w:t>
-      </w:r>
-      <w:r>
-        <w:rPr>
-          <w:rFonts w:cs="B Zar" w:hint="cs"/>
-          <w:rtl/>
-          <w:lang w:bidi="fa-IR"/>
-        </w:rPr>
-        <w:t xml:space="preserve"> </w:t>
-      </w:r>
-      <w:r>
-        <w:rPr>
-          <w:rFonts w:cs="B Zar"/>
-          <w:rtl/>
-          <w:lang w:bidi="fa-IR"/>
-        </w:rPr>
-        <w:t>موردن</w:t>
-      </w:r>
-      <w:r>
-        <w:rPr>
-          <w:rFonts w:cs="B Zar" w:hint="cs"/>
-          <w:rtl/>
-          <w:lang w:bidi="fa-IR"/>
-        </w:rPr>
-        <w:t>ی</w:t>
-      </w:r>
-      <w:r>
-        <w:rPr>
-          <w:rFonts w:cs="B Zar" w:hint="eastAsia"/>
-          <w:rtl/>
-          <w:lang w:bidi="fa-IR"/>
-        </w:rPr>
-        <w:t>از</w:t>
-      </w:r>
-      <w:r>
-        <w:rPr>
-          <w:rFonts w:cs="B Zar" w:hint="cs"/>
-          <w:rtl/>
-          <w:lang w:bidi="fa-IR"/>
-        </w:rPr>
-        <w:t xml:space="preserve"> برای تغییرات هویتی آتی، </w:t>
-      </w:r>
-      <w:r>
-        <w:rPr>
-          <w:rFonts w:cs="B Zar"/>
-          <w:rtl/>
-          <w:lang w:bidi="fa-IR"/>
-        </w:rPr>
-        <w:t>مورداستفاده</w:t>
-      </w:r>
-      <w:r>
-        <w:rPr>
-          <w:rFonts w:cs="B Zar" w:hint="cs"/>
-          <w:rtl/>
-          <w:lang w:bidi="fa-IR"/>
-        </w:rPr>
-        <w:t xml:space="preserve"> قرار خواهد گرفت.</w:t>
+    </w:p>
+    <w:p>
+      <w:pPr>
+        <w:pStyle w:val="ListParagraph"/>
+        <w:numPr>
+          <w:ilvl w:val="0"/>
+          <w:numId w:val="34"/>
+        </w:numPr>
+        <w:bidi/>
+        <w:jc w:val="both"/>
+        <w:rPr>
+          <w:rFonts w:cs="B Zar"/>
+          <w:lang w:bidi="fa-IR"/>
+        </w:rPr>
+      </w:pPr>
+      <w:r>
+        <w:rPr>
+          <w:rFonts w:cs="B Zar" w:hint="cs"/>
+          <w:rtl/>
+          <w:lang w:bidi="fa-IR"/>
+        </w:rPr>
+        <w:t>لینک فعالسازی ایمیل به پست الکترونیکی کاربر، مندرج در اطلاعات شخصی او ارسال می‌شود.</w:t>
+      </w:r>
+    </w:p>
+    <w:p>
+      <w:pPr>
+        <w:pStyle w:val="ListParagraph"/>
+        <w:numPr>
+          <w:ilvl w:val="0"/>
+          <w:numId w:val="34"/>
+        </w:numPr>
+        <w:bidi/>
+        <w:jc w:val="both"/>
+        <w:rPr>
+          <w:rFonts w:cs="B Zar"/>
+          <w:lang w:bidi="fa-IR"/>
+        </w:rPr>
+      </w:pPr>
+      <w:r>
+        <w:rPr>
+          <w:rFonts w:cs="B Zar" w:hint="cs"/>
+          <w:rtl/>
+          <w:lang w:bidi="fa-IR"/>
+        </w:rPr>
+        <w:t>فعالسازی ایمیل توسط کاربر صورت می‌گیرد.</w:t>
+      </w:r>
+    </w:p>
+    <w:p>
+      <w:pPr>
+        <w:pStyle w:val="ListParagraph"/>
+        <w:numPr>
+          <w:ilvl w:val="0"/>
+          <w:numId w:val="34"/>
+        </w:numPr>
+        <w:bidi/>
+        <w:jc w:val="both"/>
+        <w:rPr>
+          <w:rFonts w:cs="B Zar"/>
+          <w:lang w:bidi="fa-IR"/>
+        </w:rPr>
+      </w:pPr>
+      <w:r>
+        <w:rPr>
+          <w:rFonts w:cs="B Zar" w:hint="cs"/>
+          <w:rtl/>
+          <w:lang w:bidi="fa-IR"/>
+        </w:rPr>
+        <w:t>کد تایید پیامکی برای کاربر ارسال می‌شود.</w:t>
+      </w:r>
+    </w:p>
+    <w:p>
+      <w:pPr>
+        <w:pStyle w:val="ListParagraph"/>
+        <w:numPr>
+          <w:ilvl w:val="0"/>
+          <w:numId w:val="34"/>
+        </w:numPr>
+        <w:bidi/>
+        <w:jc w:val="both"/>
+        <w:rPr>
+          <w:rFonts w:cs="B Zar"/>
+          <w:lang w:bidi="fa-IR"/>
+        </w:rPr>
+      </w:pPr>
+      <w:r>
+        <w:rPr>
+          <w:rFonts w:cs="B Zar" w:hint="cs"/>
+          <w:rtl/>
+          <w:lang w:bidi="fa-IR"/>
+        </w:rPr>
+        <w:t>تایید صحت‌سنجی دومرحله‌ای توسط کاربر صورت می‌گیرد.</w:t>
       </w:r>
     </w:p>
     <w:p>
@@ -2996,20 +2786,7 @@
           <w:rtl/>
           <w:lang w:bidi="fa-IR"/>
         </w:rPr>
-        <w:t>تغییر</w:t>
-      </w:r>
-      <w:r>
-        <w:rPr>
-          <w:rFonts w:cs="B Zar" w:hint="cs"/>
-          <w:b/>
-          <w:bCs/>
-          <w:sz w:val="36"/>
-          <w:szCs w:val="36"/>
-          <w:highlight w:val="green"/>
-          <w:rtl/>
-          <w:lang w:bidi="fa-IR"/>
-        </w:rPr>
-        <w:t xml:space="preserve"> </w:t>
+        <w:t xml:space="preserve">تغییر </w:t>
       </w:r>
       <w:r>
         <w:rPr>
@@ -4077,10 +3854,14 @@
     </w:p>
     <w:p>
       <w:pPr>
+        <w:pStyle w:val="ListParagraph"/>
+        <w:numPr>
+          <w:ilvl w:val="0"/>
+          <w:numId w:val="35"/>
+        </w:numPr>
         <w:bidi/>
         <w:rPr>
           <w:rFonts w:cs="B Zar"/>
-          <w:rtl/>
           <w:lang w:bidi="fa-IR"/>
         </w:rPr>
       </w:pPr>
@@ -4139,7 +3920,29 @@
           <w:rtl/>
           <w:lang w:bidi="fa-IR"/>
         </w:rPr>
-        <w:t xml:space="preserve">، ویژگی‌های آن‌ها را مشاهده و نسبت به خرید اشتراک، اقدام کند. همچنین تخفیف‌ها و شرایط فوق‌العاده نیز بر روی هر اشتراک قابل مشاهده است. پس از انتخاب اشتراک دلخواه، پیغامی مبنی بر تایید اشتراک </w:t>
+        <w:t xml:space="preserve">، ویژگی‌های آن‌ها را مشاهده و نسبت به خرید اشتراک، اقدام کند. همچنین تخفیف‌ها و شرایط فوق‌العاده نیز بر روی هر اشتراک قابل مشاهده است. </w:t>
+      </w:r>
+    </w:p>
+    <w:p>
+      <w:pPr>
+        <w:pStyle w:val="ListParagraph"/>
+        <w:numPr>
+          <w:ilvl w:val="0"/>
+          <w:numId w:val="35"/>
+        </w:numPr>
+        <w:bidi/>
+        <w:rPr>
+          <w:rFonts w:cs="B Zar"/>
+          <w:lang w:bidi="fa-IR"/>
+        </w:rPr>
+      </w:pPr>
+      <w:r>
+        <w:rPr>
+          <w:rFonts w:cs="B Zar" w:hint="cs"/>
+          <w:rtl/>
+          <w:lang w:bidi="fa-IR"/>
+        </w:rPr>
+        <w:t xml:space="preserve">پس از انتخاب اشتراک دلخواه، پیغامی مبنی بر تایید اشتراک </w:t>
       </w:r>
       <w:r>
         <w:rPr>
@@ -4179,7 +3982,29 @@
           <w:rtl/>
           <w:lang w:bidi="fa-IR"/>
         </w:rPr>
-        <w:t xml:space="preserve">. سپس با گذراندن این مرحله، کاربر به درگاه پرداخت هدایت </w:t>
+        <w:t xml:space="preserve">. </w:t>
+      </w:r>
+    </w:p>
+    <w:p>
+      <w:pPr>
+        <w:pStyle w:val="ListParagraph"/>
+        <w:numPr>
+          <w:ilvl w:val="0"/>
+          <w:numId w:val="35"/>
+        </w:numPr>
+        <w:bidi/>
+        <w:rPr>
+          <w:rFonts w:cs="B Zar"/>
+          <w:lang w:bidi="fa-IR"/>
+        </w:rPr>
+      </w:pPr>
+      <w:r>
+        <w:rPr>
+          <w:rFonts w:cs="B Zar" w:hint="cs"/>
+          <w:rtl/>
+          <w:lang w:bidi="fa-IR"/>
+        </w:rPr>
+        <w:t xml:space="preserve">سپس با گذراندن این مرحله، کاربر به درگاه پرداخت هدایت </w:t>
       </w:r>
       <w:r>
         <w:rPr>
@@ -4195,7 +4020,30 @@
           <w:rtl/>
           <w:lang w:bidi="fa-IR"/>
         </w:rPr>
-        <w:t xml:space="preserve"> و پس از موفقیت تراکنش، اشتراک مذکور </w:t>
+        <w:t>.</w:t>
+      </w:r>
+    </w:p>
+    <w:p>
+      <w:pPr>
+        <w:pStyle w:val="ListParagraph"/>
+        <w:numPr>
+          <w:ilvl w:val="0"/>
+          <w:numId w:val="35"/>
+        </w:numPr>
+        <w:bidi/>
+        <w:rPr>
+          <w:rFonts w:cs="B Zar"/>
+          <w:rtl/>
+          <w:lang w:bidi="fa-IR"/>
+        </w:rPr>
+      </w:pPr>
+      <w:r>
+        <w:rPr>
+          <w:rFonts w:cs="B Zar" w:hint="cs"/>
+          <w:rtl/>
+          <w:lang w:bidi="fa-IR"/>
+        </w:rPr>
+        <w:t xml:space="preserve">پس از موفقیت تراکنش، اشتراک مذکور </w:t>
       </w:r>
       <w:r>
         <w:rPr>
@@ -5041,6 +4889,11 @@
     </w:p>
     <w:p>
       <w:pPr>
+        <w:pStyle w:val="ListParagraph"/>
+        <w:numPr>
+          <w:ilvl w:val="0"/>
+          <w:numId w:val="36"/>
+        </w:numPr>
         <w:bidi/>
         <w:jc w:val="both"/>
         <w:rPr>
@@ -5232,13 +5085,29 @@
         </w:rPr>
         <w:t xml:space="preserve">. </w:t>
       </w:r>
-      <w:r>
-        <w:rPr>
-          <w:rFonts w:cs="B Zar"/>
-          <w:rtl/>
-          <w:lang w:bidi="fa-IR"/>
-        </w:rPr>
-        <w:t>متعاقباً</w:t>
+    </w:p>
+    <w:p>
+      <w:pPr>
+        <w:pStyle w:val="ListParagraph"/>
+        <w:numPr>
+          <w:ilvl w:val="0"/>
+          <w:numId w:val="36"/>
+        </w:numPr>
+        <w:bidi/>
+        <w:jc w:val="both"/>
+        <w:rPr>
+          <w:rFonts w:cs="B Zar"/>
+          <w:lang w:bidi="fa-IR"/>
+        </w:rPr>
+      </w:pPr>
+      <w:r>
+        <w:rPr>
+          <w:rFonts w:cs="B Zar"/>
+          <w:rtl/>
+          <w:lang w:bidi="fa-IR"/>
+        </w:rPr>
+        <w:lastRenderedPageBreak/>
+        <w:t>به‌منظور</w:t>
       </w:r>
       <w:r>
         <w:rPr>
@@ -5250,11 +5119,43 @@
       </w:r>
       <w:r>
         <w:rPr>
-          <w:rFonts w:cs="B Zar"/>
-          <w:rtl/>
-          <w:lang w:bidi="fa-IR"/>
-        </w:rPr>
-        <w:t>به‌منظور</w:t>
+          <w:rFonts w:cs="B Zar" w:hint="cs"/>
+          <w:rtl/>
+          <w:lang w:bidi="fa-IR"/>
+        </w:rPr>
+        <w:t>تأیید</w:t>
+      </w:r>
+      <w:r>
+        <w:rPr>
+          <w:rFonts w:cs="B Zar" w:hint="cs"/>
+          <w:rtl/>
+          <w:lang w:bidi="fa-IR"/>
+        </w:rPr>
+        <w:t xml:space="preserve"> و اعمال اقدامات </w:t>
+      </w:r>
+      <w:r>
+        <w:rPr>
+          <w:rFonts w:cs="B Zar"/>
+          <w:rtl/>
+          <w:lang w:bidi="fa-IR"/>
+        </w:rPr>
+        <w:t>صورت‌گرفته</w:t>
+      </w:r>
+      <w:r>
+        <w:rPr>
+          <w:rFonts w:cs="B Zar" w:hint="cs"/>
+          <w:rtl/>
+          <w:lang w:bidi="fa-IR"/>
+        </w:rPr>
+        <w:t xml:space="preserve"> از سوی کاربر، با </w:t>
+      </w:r>
+      <w:r>
+        <w:rPr>
+          <w:rFonts w:cs="B Zar" w:hint="cs"/>
+          <w:rtl/>
+          <w:lang w:bidi="fa-IR"/>
+        </w:rPr>
+        <w:t>تأیید</w:t>
       </w:r>
       <w:r>
         <w:rPr>
@@ -5266,60 +5167,7 @@
       </w:r>
       <w:r>
         <w:rPr>
-          <w:rFonts w:cs="B Zar" w:hint="cs"/>
-          <w:rtl/>
-          <w:lang w:bidi="fa-IR"/>
-        </w:rPr>
-        <w:t>تأیید</w:t>
-      </w:r>
-      <w:r>
-        <w:rPr>
-          <w:rFonts w:cs="B Zar" w:hint="cs"/>
-          <w:rtl/>
-          <w:lang w:bidi="fa-IR"/>
-        </w:rPr>
-        <w:t xml:space="preserve"> و اعمال اقدامات </w:t>
-      </w:r>
-      <w:r>
-        <w:rPr>
-          <w:rFonts w:cs="B Zar"/>
-          <w:highlight w:val="yellow"/>
-          <w:rtl/>
-          <w:lang w:bidi="fa-IR"/>
-        </w:rPr>
-        <w:t>صورت‌گرفته</w:t>
-      </w:r>
-      <w:r>
-        <w:rPr>
-          <w:rFonts w:cs="B Zar" w:hint="cs"/>
-          <w:highlight w:val="yellow"/>
-          <w:rtl/>
-          <w:lang w:bidi="fa-IR"/>
-        </w:rPr>
-        <w:t xml:space="preserve"> از سوی کاربر، با </w:t>
-      </w:r>
-      <w:r>
-        <w:rPr>
-          <w:rFonts w:cs="B Zar" w:hint="cs"/>
-          <w:highlight w:val="yellow"/>
-          <w:rtl/>
-          <w:lang w:bidi="fa-IR"/>
-        </w:rPr>
-        <w:t>تأیید</w:t>
-      </w:r>
-      <w:r>
-        <w:rPr>
-          <w:rFonts w:cs="B Zar" w:hint="cs"/>
-          <w:highlight w:val="yellow"/>
-          <w:rtl/>
-          <w:lang w:bidi="fa-IR"/>
-        </w:rPr>
-        <w:t xml:space="preserve"> </w:t>
-      </w:r>
-      <w:r>
-        <w:rPr>
-          <w:rFonts w:cs="B Zar"/>
-          <w:highlight w:val="yellow"/>
+          <w:rFonts w:cs="B Zar"/>
           <w:rtl/>
           <w:lang w:bidi="fa-IR"/>
         </w:rPr>
@@ -5328,7 +5176,6 @@
       <w:r>
         <w:rPr>
           <w:rFonts w:cs="B Zar" w:hint="cs"/>
-          <w:highlight w:val="yellow"/>
           <w:rtl/>
           <w:lang w:bidi="fa-IR"/>
         </w:rPr>
@@ -5337,7 +5184,6 @@
       <w:r>
         <w:rPr>
           <w:rFonts w:cs="B Zar"/>
-          <w:highlight w:val="yellow"/>
           <w:lang w:bidi="fa-IR"/>
         </w:rPr>
         <w:t>IN PROCESS MODEL</w:t>
@@ -5411,7 +5257,6 @@
           <w:rtl/>
           <w:lang w:bidi="fa-IR"/>
         </w:rPr>
-        <w:lastRenderedPageBreak/>
         <w:t xml:space="preserve">کاربر در صفحه </w:t>
       </w:r>
       <w:r>
@@ -6553,6 +6398,7 @@
           <w:rtl/>
           <w:lang w:bidi="fa-IR"/>
         </w:rPr>
+        <w:lastRenderedPageBreak/>
         <w:t xml:space="preserve"> همچنین </w:t>
       </w:r>
       <w:r>
@@ -6779,7 +6625,6 @@
           <w:rtl/>
           <w:lang w:bidi="fa-IR"/>
         </w:rPr>
-        <w:lastRenderedPageBreak/>
         <w:t xml:space="preserve">بعد از </w:t>
       </w:r>
       <w:r>
@@ -7612,10 +7457,14 @@
     </w:p>
     <w:p>
       <w:pPr>
+        <w:pStyle w:val="ListParagraph"/>
+        <w:numPr>
+          <w:ilvl w:val="0"/>
+          <w:numId w:val="37"/>
+        </w:numPr>
         <w:bidi/>
         <w:rPr>
           <w:rFonts w:cs="B Zar"/>
-          <w:rtl/>
           <w:lang w:bidi="fa-IR"/>
         </w:rPr>
       </w:pPr>
@@ -7697,7 +7546,16 @@
           <w:rtl/>
           <w:lang w:bidi="fa-IR"/>
         </w:rPr>
-        <w:t xml:space="preserve"> کاربر قرار می‌گیرد. او می‌تواند توسط یک اسلایدبار، کارکرد موردنظر خود را انتخاب کند، سال تولید خودرو را انتخاب کند </w:t>
+        <w:t xml:space="preserve"> کاربر قرار می‌گیرد. او می‌تواند توسط یک اسلایدبار، کارکرد موردنظر خود را انتخاب </w:t>
+      </w:r>
+      <w:r>
+        <w:rPr>
+          <w:rFonts w:cs="B Zar" w:hint="cs"/>
+          <w:rtl/>
+          <w:lang w:bidi="fa-IR"/>
+        </w:rPr>
+        <w:lastRenderedPageBreak/>
+        <w:t xml:space="preserve">کند، سال تولید خودرو را انتخاب کند </w:t>
       </w:r>
       <w:r>
         <w:rPr>
@@ -7713,7 +7571,30 @@
           <w:rtl/>
           <w:lang w:bidi="fa-IR"/>
         </w:rPr>
-        <w:t xml:space="preserve"> قیمتی موردنظر خود را مشخص کند. همچنین می‌تواند از بین فروشندگان، اعم از شخصی یا نمایشگاهی اقدام به انتخاب کند. در مرحله بعد، روش پرداخت خود را مشخص </w:t>
+        <w:t xml:space="preserve"> قیمتی موردنظر خود را مشخص کند. همچنین می‌تواند از بین فروشندگان، اعم از شخصی یا نمایشگاهی اقدام به انتخاب کند.</w:t>
+      </w:r>
+    </w:p>
+    <w:p>
+      <w:pPr>
+        <w:pStyle w:val="ListParagraph"/>
+        <w:numPr>
+          <w:ilvl w:val="0"/>
+          <w:numId w:val="37"/>
+        </w:numPr>
+        <w:bidi/>
+        <w:rPr>
+          <w:rFonts w:cs="B Zar"/>
+          <w:rtl/>
+          <w:lang w:bidi="fa-IR"/>
+        </w:rPr>
+      </w:pPr>
+      <w:r>
+        <w:rPr>
+          <w:rFonts w:cs="B Zar" w:hint="cs"/>
+          <w:rtl/>
+          <w:lang w:bidi="fa-IR"/>
+        </w:rPr>
+        <w:t xml:space="preserve">در مرحله بعد، روش پرداخت خود را مشخص </w:t>
       </w:r>
       <w:r>
         <w:rPr>
@@ -7753,16 +7634,7 @@
           <w:rtl/>
           <w:lang w:bidi="fa-IR"/>
         </w:rPr>
-        <w:t xml:space="preserve"> کشور سازنده، </w:t>
-      </w:r>
-      <w:r>
-        <w:rPr>
-          <w:rFonts w:cs="B Zar" w:hint="cs"/>
-          <w:rtl/>
-          <w:lang w:bidi="fa-IR"/>
-        </w:rPr>
-        <w:lastRenderedPageBreak/>
-        <w:t xml:space="preserve">کلاس اقتصادی یا تعداد سیلندر در قالب تیترهایی با مقادیر پیش‌فرض به او نمایش داده </w:t>
+        <w:t xml:space="preserve"> کشور سازنده، کلاس اقتصادی یا تعداد سیلندر در قالب تیترهایی با مقادیر پیش‌فرض به او نمایش داده </w:t>
       </w:r>
       <w:r>
         <w:rPr>
@@ -7779,14 +7651,6 @@
           <w:lang w:bidi="fa-IR"/>
         </w:rPr>
         <w:t xml:space="preserve"> که می‌تواند در صورت تمایل، این موارد را نیز مشخص کند.</w:t>
-      </w:r>
-      <w:r>
-        <w:rPr>
-          <w:rFonts w:cs="B Zar"/>
-          <w:highlight w:val="yellow"/>
-          <w:lang w:bidi="fa-IR"/>
-        </w:rPr>
-        <w:t>SEQUENTIAL</w:t>
       </w:r>
     </w:p>
     <w:p>
@@ -8987,6 +8851,92 @@
     </w:lvl>
   </w:abstractNum>
   <w:abstractNum w:abstractNumId="2" w15:restartNumberingAfterBreak="0">
+    <w:nsid w:val="0B9C060D"/>
+    <w:multiLevelType w:val="hybridMultilevel"/>
+    <w:tmpl w:val="C2C2384C"/>
+    <w:lvl w:ilvl="0" w:tplc="0409000F">
+      <w:start w:val="1"/>
+      <w:numFmt w:val="decimal"/>
+      <w:lvlText w:val="%1."/>
+      <w:lvlJc w:val="left"/>
+      <w:pPr>
+        <w:ind w:left="720" w:hanging="360"/>
+      </w:pPr>
+    </w:lvl>
+    <w:lvl w:ilvl="1" w:tplc="04090019" w:tentative="1">
+      <w:start w:val="1"/>
+      <w:numFmt w:val="lowerLetter"/>
+      <w:lvlText w:val="%2."/>
+      <w:lvlJc w:val="left"/>
+      <w:pPr>
+        <w:ind w:left="1440" w:hanging="360"/>
+      </w:pPr>
+    </w:lvl>
+    <w:lvl w:ilvl="2" w:tplc="0409001B" w:tentative="1">
+      <w:start w:val="1"/>
+      <w:numFmt w:val="lowerRoman"/>
+      <w:lvlText w:val="%3."/>
+      <w:lvlJc w:val="right"/>
+      <w:pPr>
+        <w:ind w:left="2160" w:hanging="180"/>
+      </w:pPr>
+    </w:lvl>
+    <w:lvl w:ilvl="3" w:tplc="0409000F" w:tentative="1">
+      <w:start w:val="1"/>
+      <w:numFmt w:val="decimal"/>
+      <w:lvlText w:val="%4."/>
+      <w:lvlJc w:val="left"/>
+      <w:pPr>
+        <w:ind w:left="2880" w:hanging="360"/>
+      </w:pPr>
+    </w:lvl>
+    <w:lvl w:ilvl="4" w:tplc="04090019" w:tentative="1">
+      <w:start w:val="1"/>
+      <w:numFmt w:val="lowerLetter"/>
+      <w:lvlText w:val="%5."/>
+      <w:lvlJc w:val="left"/>
+      <w:pPr>
+        <w:ind w:left="3600" w:hanging="360"/>
+      </w:pPr>
+    </w:lvl>
+    <w:lvl w:ilvl="5" w:tplc="0409001B" w:tentative="1">
+      <w:start w:val="1"/>
+      <w:numFmt w:val="lowerRoman"/>
+      <w:lvlText w:val="%6."/>
+      <w:lvlJc w:val="right"/>
+      <w:pPr>
+        <w:ind w:left="4320" w:hanging="180"/>
+      </w:pPr>
+    </w:lvl>
+    <w:lvl w:ilvl="6" w:tplc="0409000F" w:tentative="1">
+      <w:start w:val="1"/>
+      <w:numFmt w:val="decimal"/>
+      <w:lvlText w:val="%7."/>
+      <w:lvlJc w:val="left"/>
+      <w:pPr>
+        <w:ind w:left="5040" w:hanging="360"/>
+      </w:pPr>
+    </w:lvl>
+    <w:lvl w:ilvl="7" w:tplc="04090019" w:tentative="1">
+      <w:start w:val="1"/>
+      <w:numFmt w:val="lowerLetter"/>
+      <w:lvlText w:val="%8."/>
+      <w:lvlJc w:val="left"/>
+      <w:pPr>
+        <w:ind w:left="5760" w:hanging="360"/>
+      </w:pPr>
+    </w:lvl>
+    <w:lvl w:ilvl="8" w:tplc="0409001B" w:tentative="1">
+      <w:start w:val="1"/>
+      <w:numFmt w:val="lowerRoman"/>
+      <w:lvlText w:val="%9."/>
+      <w:lvlJc w:val="right"/>
+      <w:pPr>
+        <w:ind w:left="6480" w:hanging="180"/>
+      </w:pPr>
+    </w:lvl>
+  </w:abstractNum>
+  <w:abstractNum w:abstractNumId="3" w15:restartNumberingAfterBreak="0">
     <w:nsid w:val="0D2575FB"/>
     <w:multiLevelType w:val="hybridMultilevel"/>
     <w:tmpl w:val="DA904090"/>
@@ -9072,7 +9022,93 @@
       </w:pPr>
     </w:lvl>
   </w:abstractNum>
-  <w:abstractNum w:abstractNumId="3" w15:restartNumberingAfterBreak="0">
+  <w:abstractNum w:abstractNumId="4" w15:restartNumberingAfterBreak="0">
+    <w:nsid w:val="107166D7"/>
+    <w:multiLevelType w:val="hybridMultilevel"/>
+    <w:tmpl w:val="38627FC2"/>
+    <w:lvl w:ilvl="0" w:tplc="0409000F">
+      <w:start w:val="1"/>
+      <w:numFmt w:val="decimal"/>
+      <w:lvlText w:val="%1."/>
+      <w:lvlJc w:val="left"/>
+      <w:pPr>
+        <w:ind w:left="720" w:hanging="360"/>
+      </w:pPr>
+    </w:lvl>
+    <w:lvl w:ilvl="1" w:tplc="04090019" w:tentative="1">
+      <w:start w:val="1"/>
+      <w:numFmt w:val="lowerLetter"/>
+      <w:lvlText w:val="%2."/>
+      <w:lvlJc w:val="left"/>
+      <w:pPr>
+        <w:ind w:left="1440" w:hanging="360"/>
+      </w:pPr>
+    </w:lvl>
+    <w:lvl w:ilvl="2" w:tplc="0409001B" w:tentative="1">
+      <w:start w:val="1"/>
+      <w:numFmt w:val="lowerRoman"/>
+      <w:lvlText w:val="%3."/>
+      <w:lvlJc w:val="right"/>
+      <w:pPr>
+        <w:ind w:left="2160" w:hanging="180"/>
+      </w:pPr>
+    </w:lvl>
+    <w:lvl w:ilvl="3" w:tplc="0409000F" w:tentative="1">
+      <w:start w:val="1"/>
+      <w:numFmt w:val="decimal"/>
+      <w:lvlText w:val="%4."/>
+      <w:lvlJc w:val="left"/>
+      <w:pPr>
+        <w:ind w:left="2880" w:hanging="360"/>
+      </w:pPr>
+    </w:lvl>
+    <w:lvl w:ilvl="4" w:tplc="04090019" w:tentative="1">
+      <w:start w:val="1"/>
+      <w:numFmt w:val="lowerLetter"/>
+      <w:lvlText w:val="%5."/>
+      <w:lvlJc w:val="left"/>
+      <w:pPr>
+        <w:ind w:left="3600" w:hanging="360"/>
+      </w:pPr>
+    </w:lvl>
+    <w:lvl w:ilvl="5" w:tplc="0409001B" w:tentative="1">
+      <w:start w:val="1"/>
+      <w:numFmt w:val="lowerRoman"/>
+      <w:lvlText w:val="%6."/>
+      <w:lvlJc w:val="right"/>
+      <w:pPr>
+        <w:ind w:left="4320" w:hanging="180"/>
+      </w:pPr>
+    </w:lvl>
+    <w:lvl w:ilvl="6" w:tplc="0409000F" w:tentative="1">
+      <w:start w:val="1"/>
+      <w:numFmt w:val="decimal"/>
+      <w:lvlText w:val="%7."/>
+      <w:lvlJc w:val="left"/>
+      <w:pPr>
+        <w:ind w:left="5040" w:hanging="360"/>
+      </w:pPr>
+    </w:lvl>
+    <w:lvl w:ilvl="7" w:tplc="04090019" w:tentative="1">
+      <w:start w:val="1"/>
+      <w:numFmt w:val="lowerLetter"/>
+      <w:lvlText w:val="%8."/>
+      <w:lvlJc w:val="left"/>
+      <w:pPr>
+        <w:ind w:left="5760" w:hanging="360"/>
+      </w:pPr>
+    </w:lvl>
+    <w:lvl w:ilvl="8" w:tplc="0409001B" w:tentative="1">
+      <w:start w:val="1"/>
+      <w:numFmt w:val="lowerRoman"/>
+      <w:lvlText w:val="%9."/>
+      <w:lvlJc w:val="right"/>
+      <w:pPr>
+        <w:ind w:left="6480" w:hanging="180"/>
+      </w:pPr>
+    </w:lvl>
+  </w:abstractNum>
+  <w:abstractNum w:abstractNumId="5" w15:restartNumberingAfterBreak="0">
     <w:nsid w:val="13A55897"/>
     <w:multiLevelType w:val="hybridMultilevel"/>
     <w:tmpl w:val="9FBC6FAA"/>
@@ -9185,7 +9221,7 @@
       </w:rPr>
     </w:lvl>
   </w:abstractNum>
-  <w:abstractNum w:abstractNumId="4" w15:restartNumberingAfterBreak="0">
+  <w:abstractNum w:abstractNumId="6" w15:restartNumberingAfterBreak="0">
     <w:nsid w:val="1472183D"/>
     <w:multiLevelType w:val="hybridMultilevel"/>
     <w:tmpl w:val="5F1C41CE"/>
@@ -9271,7 +9307,7 @@
       </w:pPr>
     </w:lvl>
   </w:abstractNum>
-  <w:abstractNum w:abstractNumId="5" w15:restartNumberingAfterBreak="0">
+  <w:abstractNum w:abstractNumId="7" w15:restartNumberingAfterBreak="0">
     <w:nsid w:val="1C046C25"/>
     <w:multiLevelType w:val="hybridMultilevel"/>
     <w:tmpl w:val="F1AE5A2E"/>
@@ -9365,7 +9401,7 @@
       </w:pPr>
     </w:lvl>
   </w:abstractNum>
-  <w:abstractNum w:abstractNumId="6" w15:restartNumberingAfterBreak="0">
+  <w:abstractNum w:abstractNumId="8" w15:restartNumberingAfterBreak="0">
     <w:nsid w:val="1C7E54AE"/>
     <w:multiLevelType w:val="hybridMultilevel"/>
     <w:tmpl w:val="5F1C41CE"/>
@@ -9451,7 +9487,7 @@
       </w:pPr>
     </w:lvl>
   </w:abstractNum>
-  <w:abstractNum w:abstractNumId="7" w15:restartNumberingAfterBreak="0">
+  <w:abstractNum w:abstractNumId="9" w15:restartNumberingAfterBreak="0">
     <w:nsid w:val="1DF7479C"/>
     <w:multiLevelType w:val="hybridMultilevel"/>
     <w:tmpl w:val="FCA4A736"/>
@@ -9537,7 +9573,7 @@
       </w:pPr>
     </w:lvl>
   </w:abstractNum>
-  <w:abstractNum w:abstractNumId="8" w15:restartNumberingAfterBreak="0">
+  <w:abstractNum w:abstractNumId="10" w15:restartNumberingAfterBreak="0">
     <w:nsid w:val="202032F4"/>
     <w:multiLevelType w:val="hybridMultilevel"/>
     <w:tmpl w:val="475C2330"/>
@@ -9628,7 +9664,7 @@
       </w:pPr>
     </w:lvl>
   </w:abstractNum>
-  <w:abstractNum w:abstractNumId="9" w15:restartNumberingAfterBreak="0">
+  <w:abstractNum w:abstractNumId="11" w15:restartNumberingAfterBreak="0">
     <w:nsid w:val="205A487A"/>
     <w:multiLevelType w:val="hybridMultilevel"/>
     <w:tmpl w:val="626C5386"/>
@@ -9714,7 +9750,7 @@
       </w:pPr>
     </w:lvl>
   </w:abstractNum>
-  <w:abstractNum w:abstractNumId="10" w15:restartNumberingAfterBreak="0">
+  <w:abstractNum w:abstractNumId="12" w15:restartNumberingAfterBreak="0">
     <w:nsid w:val="23CA34D1"/>
     <w:multiLevelType w:val="hybridMultilevel"/>
     <w:tmpl w:val="74E881EC"/>
@@ -9805,7 +9841,7 @@
       </w:pPr>
     </w:lvl>
   </w:abstractNum>
-  <w:abstractNum w:abstractNumId="11" w15:restartNumberingAfterBreak="0">
+  <w:abstractNum w:abstractNumId="13" w15:restartNumberingAfterBreak="0">
     <w:nsid w:val="2580695E"/>
     <w:multiLevelType w:val="hybridMultilevel"/>
     <w:tmpl w:val="475C2330"/>
@@ -9896,7 +9932,7 @@
       </w:pPr>
     </w:lvl>
   </w:abstractNum>
-  <w:abstractNum w:abstractNumId="12" w15:restartNumberingAfterBreak="0">
+  <w:abstractNum w:abstractNumId="14" w15:restartNumberingAfterBreak="0">
     <w:nsid w:val="27726A9E"/>
     <w:multiLevelType w:val="hybridMultilevel"/>
     <w:tmpl w:val="046AB08A"/>
@@ -9986,7 +10022,7 @@
       </w:pPr>
     </w:lvl>
   </w:abstractNum>
-  <w:abstractNum w:abstractNumId="13" w15:restartNumberingAfterBreak="0">
+  <w:abstractNum w:abstractNumId="15" w15:restartNumberingAfterBreak="0">
     <w:nsid w:val="323E2544"/>
     <w:multiLevelType w:val="hybridMultilevel"/>
     <w:tmpl w:val="97BEDB42"/>
@@ -10080,7 +10116,7 @@
       </w:pPr>
     </w:lvl>
   </w:abstractNum>
-  <w:abstractNum w:abstractNumId="14" w15:restartNumberingAfterBreak="0">
+  <w:abstractNum w:abstractNumId="16" w15:restartNumberingAfterBreak="0">
     <w:nsid w:val="3330635A"/>
     <w:multiLevelType w:val="hybridMultilevel"/>
     <w:tmpl w:val="E9169AA4"/>
@@ -10174,7 +10210,93 @@
       </w:pPr>
     </w:lvl>
   </w:abstractNum>
-  <w:abstractNum w:abstractNumId="15" w15:restartNumberingAfterBreak="0">
+  <w:abstractNum w:abstractNumId="17" w15:restartNumberingAfterBreak="0">
+    <w:nsid w:val="337F5A0A"/>
+    <w:multiLevelType w:val="hybridMultilevel"/>
+    <w:tmpl w:val="27D8DEE6"/>
+    <w:lvl w:ilvl="0" w:tplc="0409000F">
+      <w:start w:val="1"/>
+      <w:numFmt w:val="decimal"/>
+      <w:lvlText w:val="%1."/>
+      <w:lvlJc w:val="left"/>
+      <w:pPr>
+        <w:ind w:left="720" w:hanging="360"/>
+      </w:pPr>
+    </w:lvl>
+    <w:lvl w:ilvl="1" w:tplc="04090019" w:tentative="1">
+      <w:start w:val="1"/>
+      <w:numFmt w:val="lowerLetter"/>
+      <w:lvlText w:val="%2."/>
+      <w:lvlJc w:val="left"/>
+      <w:pPr>
+        <w:ind w:left="1440" w:hanging="360"/>
+      </w:pPr>
+    </w:lvl>
+    <w:lvl w:ilvl="2" w:tplc="0409001B" w:tentative="1">
+      <w:start w:val="1"/>
+      <w:numFmt w:val="lowerRoman"/>
+      <w:lvlText w:val="%3."/>
+      <w:lvlJc w:val="right"/>
+      <w:pPr>
+        <w:ind w:left="2160" w:hanging="180"/>
+      </w:pPr>
+    </w:lvl>
+    <w:lvl w:ilvl="3" w:tplc="0409000F" w:tentative="1">
+      <w:start w:val="1"/>
+      <w:numFmt w:val="decimal"/>
+      <w:lvlText w:val="%4."/>
+      <w:lvlJc w:val="left"/>
+      <w:pPr>
+        <w:ind w:left="2880" w:hanging="360"/>
+      </w:pPr>
+    </w:lvl>
+    <w:lvl w:ilvl="4" w:tplc="04090019" w:tentative="1">
+      <w:start w:val="1"/>
+      <w:numFmt w:val="lowerLetter"/>
+      <w:lvlText w:val="%5."/>
+      <w:lvlJc w:val="left"/>
+      <w:pPr>
+        <w:ind w:left="3600" w:hanging="360"/>
+      </w:pPr>
+    </w:lvl>
+    <w:lvl w:ilvl="5" w:tplc="0409001B" w:tentative="1">
+      <w:start w:val="1"/>
+      <w:numFmt w:val="lowerRoman"/>
+      <w:lvlText w:val="%6."/>
+      <w:lvlJc w:val="right"/>
+      <w:pPr>
+        <w:ind w:left="4320" w:hanging="180"/>
+      </w:pPr>
+    </w:lvl>
+    <w:lvl w:ilvl="6" w:tplc="0409000F" w:tentative="1">
+      <w:start w:val="1"/>
+      <w:numFmt w:val="decimal"/>
+      <w:lvlText w:val="%7."/>
+      <w:lvlJc w:val="left"/>
+      <w:pPr>
+        <w:ind w:left="5040" w:hanging="360"/>
+      </w:pPr>
+    </w:lvl>
+    <w:lvl w:ilvl="7" w:tplc="04090019" w:tentative="1">
+      <w:start w:val="1"/>
+      <w:numFmt w:val="lowerLetter"/>
+      <w:lvlText w:val="%8."/>
+      <w:lvlJc w:val="left"/>
+      <w:pPr>
+        <w:ind w:left="5760" w:hanging="360"/>
+      </w:pPr>
+    </w:lvl>
+    <w:lvl w:ilvl="8" w:tplc="0409001B" w:tentative="1">
+      <w:start w:val="1"/>
+      <w:numFmt w:val="lowerRoman"/>
+      <w:lvlText w:val="%9."/>
+      <w:lvlJc w:val="right"/>
+      <w:pPr>
+        <w:ind w:left="6480" w:hanging="180"/>
+      </w:pPr>
+    </w:lvl>
+  </w:abstractNum>
+  <w:abstractNum w:abstractNumId="18" w15:restartNumberingAfterBreak="0">
     <w:nsid w:val="34CE0200"/>
     <w:multiLevelType w:val="hybridMultilevel"/>
     <w:tmpl w:val="5F1C41CE"/>
@@ -10260,7 +10382,7 @@
       </w:pPr>
     </w:lvl>
   </w:abstractNum>
-  <w:abstractNum w:abstractNumId="16" w15:restartNumberingAfterBreak="0">
+  <w:abstractNum w:abstractNumId="19" w15:restartNumberingAfterBreak="0">
     <w:nsid w:val="36576E85"/>
     <w:multiLevelType w:val="hybridMultilevel"/>
     <w:tmpl w:val="12FC99E8"/>
@@ -10351,7 +10473,7 @@
       </w:pPr>
     </w:lvl>
   </w:abstractNum>
-  <w:abstractNum w:abstractNumId="17" w15:restartNumberingAfterBreak="0">
+  <w:abstractNum w:abstractNumId="20" w15:restartNumberingAfterBreak="0">
     <w:nsid w:val="37033EF9"/>
     <w:multiLevelType w:val="hybridMultilevel"/>
     <w:tmpl w:val="258CBDA0"/>
@@ -10437,7 +10559,7 @@
       </w:pPr>
     </w:lvl>
   </w:abstractNum>
-  <w:abstractNum w:abstractNumId="18" w15:restartNumberingAfterBreak="0">
+  <w:abstractNum w:abstractNumId="21" w15:restartNumberingAfterBreak="0">
     <w:nsid w:val="381B2F5B"/>
     <w:multiLevelType w:val="hybridMultilevel"/>
     <w:tmpl w:val="E91C964C"/>
@@ -10550,7 +10672,7 @@
       </w:rPr>
     </w:lvl>
   </w:abstractNum>
-  <w:abstractNum w:abstractNumId="19" w15:restartNumberingAfterBreak="0">
+  <w:abstractNum w:abstractNumId="22" w15:restartNumberingAfterBreak="0">
     <w:nsid w:val="3D6B677A"/>
     <w:multiLevelType w:val="hybridMultilevel"/>
     <w:tmpl w:val="FCA4A736"/>
@@ -10636,7 +10758,7 @@
       </w:pPr>
     </w:lvl>
   </w:abstractNum>
-  <w:abstractNum w:abstractNumId="20" w15:restartNumberingAfterBreak="0">
+  <w:abstractNum w:abstractNumId="23" w15:restartNumberingAfterBreak="0">
     <w:nsid w:val="408D33DA"/>
     <w:multiLevelType w:val="hybridMultilevel"/>
     <w:tmpl w:val="C39A6BF8"/>
@@ -10722,7 +10844,7 @@
       </w:pPr>
     </w:lvl>
   </w:abstractNum>
-  <w:abstractNum w:abstractNumId="21" w15:restartNumberingAfterBreak="0">
+  <w:abstractNum w:abstractNumId="24" w15:restartNumberingAfterBreak="0">
     <w:nsid w:val="43C92DA8"/>
     <w:multiLevelType w:val="hybridMultilevel"/>
     <w:tmpl w:val="74E881EC"/>
@@ -10813,7 +10935,7 @@
       </w:pPr>
     </w:lvl>
   </w:abstractNum>
-  <w:abstractNum w:abstractNumId="22" w15:restartNumberingAfterBreak="0">
+  <w:abstractNum w:abstractNumId="25" w15:restartNumberingAfterBreak="0">
     <w:nsid w:val="442B6945"/>
     <w:multiLevelType w:val="hybridMultilevel"/>
     <w:tmpl w:val="81CCDBF6"/>
@@ -10926,7 +11048,7 @@
       </w:rPr>
     </w:lvl>
   </w:abstractNum>
-  <w:abstractNum w:abstractNumId="23" w15:restartNumberingAfterBreak="0">
+  <w:abstractNum w:abstractNumId="26" w15:restartNumberingAfterBreak="0">
     <w:nsid w:val="45F916B7"/>
     <w:multiLevelType w:val="hybridMultilevel"/>
     <w:tmpl w:val="21C28A98"/>
@@ -11012,7 +11134,7 @@
       </w:pPr>
     </w:lvl>
   </w:abstractNum>
-  <w:abstractNum w:abstractNumId="24" w15:restartNumberingAfterBreak="0">
+  <w:abstractNum w:abstractNumId="27" w15:restartNumberingAfterBreak="0">
     <w:nsid w:val="4CB63189"/>
     <w:multiLevelType w:val="hybridMultilevel"/>
     <w:tmpl w:val="15AEF9F4"/>
@@ -11098,7 +11220,7 @@
       </w:pPr>
     </w:lvl>
   </w:abstractNum>
-  <w:abstractNum w:abstractNumId="25" w15:restartNumberingAfterBreak="0">
+  <w:abstractNum w:abstractNumId="28" w15:restartNumberingAfterBreak="0">
     <w:nsid w:val="4ECD6178"/>
     <w:multiLevelType w:val="hybridMultilevel"/>
     <w:tmpl w:val="0966C99A"/>
@@ -11193,7 +11315,7 @@
       </w:pPr>
     </w:lvl>
   </w:abstractNum>
-  <w:abstractNum w:abstractNumId="26" w15:restartNumberingAfterBreak="0">
+  <w:abstractNum w:abstractNumId="29" w15:restartNumberingAfterBreak="0">
     <w:nsid w:val="576D4276"/>
     <w:multiLevelType w:val="hybridMultilevel"/>
     <w:tmpl w:val="675A4F80"/>
@@ -11283,7 +11405,93 @@
       </w:pPr>
     </w:lvl>
   </w:abstractNum>
-  <w:abstractNum w:abstractNumId="27" w15:restartNumberingAfterBreak="0">
+  <w:abstractNum w:abstractNumId="30" w15:restartNumberingAfterBreak="0">
+    <w:nsid w:val="5A88534C"/>
+    <w:multiLevelType w:val="hybridMultilevel"/>
+    <w:tmpl w:val="C19C10FC"/>
+    <w:lvl w:ilvl="0" w:tplc="0409000F">
+      <w:start w:val="1"/>
+      <w:numFmt w:val="decimal"/>
+      <w:lvlText w:val="%1."/>
+      <w:lvlJc w:val="left"/>
+      <w:pPr>
+        <w:ind w:left="720" w:hanging="360"/>
+      </w:pPr>
+    </w:lvl>
+    <w:lvl w:ilvl="1" w:tplc="04090019" w:tentative="1">
+      <w:start w:val="1"/>
+      <w:numFmt w:val="lowerLetter"/>
+      <w:lvlText w:val="%2."/>
+      <w:lvlJc w:val="left"/>
+      <w:pPr>
+        <w:ind w:left="1440" w:hanging="360"/>
+      </w:pPr>
+    </w:lvl>
+    <w:lvl w:ilvl="2" w:tplc="0409001B" w:tentative="1">
+      <w:start w:val="1"/>
+      <w:numFmt w:val="lowerRoman"/>
+      <w:lvlText w:val="%3."/>
+      <w:lvlJc w:val="right"/>
+      <w:pPr>
+        <w:ind w:left="2160" w:hanging="180"/>
+      </w:pPr>
+    </w:lvl>
+    <w:lvl w:ilvl="3" w:tplc="0409000F" w:tentative="1">
+      <w:start w:val="1"/>
+      <w:numFmt w:val="decimal"/>
+      <w:lvlText w:val="%4."/>
+      <w:lvlJc w:val="left"/>
+      <w:pPr>
+        <w:ind w:left="2880" w:hanging="360"/>
+      </w:pPr>
+    </w:lvl>
+    <w:lvl w:ilvl="4" w:tplc="04090019" w:tentative="1">
+      <w:start w:val="1"/>
+      <w:numFmt w:val="lowerLetter"/>
+      <w:lvlText w:val="%5."/>
+      <w:lvlJc w:val="left"/>
+      <w:pPr>
+        <w:ind w:left="3600" w:hanging="360"/>
+      </w:pPr>
+    </w:lvl>
+    <w:lvl w:ilvl="5" w:tplc="0409001B" w:tentative="1">
+      <w:start w:val="1"/>
+      <w:numFmt w:val="lowerRoman"/>
+      <w:lvlText w:val="%6."/>
+      <w:lvlJc w:val="right"/>
+      <w:pPr>
+        <w:ind w:left="4320" w:hanging="180"/>
+      </w:pPr>
+    </w:lvl>
+    <w:lvl w:ilvl="6" w:tplc="0409000F" w:tentative="1">
+      <w:start w:val="1"/>
+      <w:numFmt w:val="decimal"/>
+      <w:lvlText w:val="%7."/>
+      <w:lvlJc w:val="left"/>
+      <w:pPr>
+        <w:ind w:left="5040" w:hanging="360"/>
+      </w:pPr>
+    </w:lvl>
+    <w:lvl w:ilvl="7" w:tplc="04090019" w:tentative="1">
+      <w:start w:val="1"/>
+      <w:numFmt w:val="lowerLetter"/>
+      <w:lvlText w:val="%8."/>
+      <w:lvlJc w:val="left"/>
+      <w:pPr>
+        <w:ind w:left="5760" w:hanging="360"/>
+      </w:pPr>
+    </w:lvl>
+    <w:lvl w:ilvl="8" w:tplc="0409001B" w:tentative="1">
+      <w:start w:val="1"/>
+      <w:numFmt w:val="lowerRoman"/>
+      <w:lvlText w:val="%9."/>
+      <w:lvlJc w:val="right"/>
+      <w:pPr>
+        <w:ind w:left="6480" w:hanging="180"/>
+      </w:pPr>
+    </w:lvl>
+  </w:abstractNum>
+  <w:abstractNum w:abstractNumId="31" w15:restartNumberingAfterBreak="0">
     <w:nsid w:val="6415383F"/>
     <w:multiLevelType w:val="hybridMultilevel"/>
     <w:tmpl w:val="CFCE969E"/>
@@ -11369,7 +11577,7 @@
       </w:pPr>
     </w:lvl>
   </w:abstractNum>
-  <w:abstractNum w:abstractNumId="28" w15:restartNumberingAfterBreak="0">
+  <w:abstractNum w:abstractNumId="32" w15:restartNumberingAfterBreak="0">
     <w:nsid w:val="649872B7"/>
     <w:multiLevelType w:val="hybridMultilevel"/>
     <w:tmpl w:val="5498D82E"/>
@@ -11482,7 +11690,7 @@
       </w:rPr>
     </w:lvl>
   </w:abstractNum>
-  <w:abstractNum w:abstractNumId="29" w15:restartNumberingAfterBreak="0">
+  <w:abstractNum w:abstractNumId="33" w15:restartNumberingAfterBreak="0">
     <w:nsid w:val="6A157BAB"/>
     <w:multiLevelType w:val="hybridMultilevel"/>
     <w:tmpl w:val="5F1C41CE"/>
@@ -11568,10 +11776,10 @@
       </w:pPr>
     </w:lvl>
   </w:abstractNum>
-  <w:abstractNum w:abstractNumId="30" w15:restartNumberingAfterBreak="0">
+  <w:abstractNum w:abstractNumId="34" w15:restartNumberingAfterBreak="0">
     <w:nsid w:val="6B45795D"/>
     <w:multiLevelType w:val="hybridMultilevel"/>
-    <w:tmpl w:val="E80A59D8"/>
+    <w:tmpl w:val="1EB42AE0"/>
     <w:lvl w:ilvl="0" w:tplc="04090001">
       <w:start w:val="1"/>
       <w:numFmt w:val="bullet"/>
@@ -11620,16 +11828,19 @@
         <w:rFonts w:ascii="Symbol" w:hAnsi="Symbol" w:hint="default"/>
       </w:rPr>
     </w:lvl>
-    <w:lvl w:ilvl="4" w:tplc="0409000F">
-      <w:start w:val="1"/>
-      <w:numFmt w:val="decimal"/>
-      <w:lvlText w:val="%5."/>
+    <w:lvl w:ilvl="4" w:tplc="04090001">
+      <w:start w:val="1"/>
+      <w:numFmt w:val="bullet"/>
+      <w:lvlText w:val=""/>
       <w:lvlJc w:val="left"/>
       <w:pPr>
         <w:ind w:left="720" w:hanging="360"/>
       </w:pPr>
-    </w:lvl>
-    <w:lvl w:ilvl="5" w:tplc="04090005" w:tentative="1">
+      <w:rPr>
+        <w:rFonts w:ascii="Symbol" w:hAnsi="Symbol" w:hint="default"/>
+      </w:rPr>
+    </w:lvl>
+    <w:lvl w:ilvl="5" w:tplc="04090005">
       <w:start w:val="1"/>
       <w:numFmt w:val="bullet"/>
       <w:lvlText w:val=""/>
@@ -11678,7 +11889,7 @@
       </w:rPr>
     </w:lvl>
   </w:abstractNum>
-  <w:abstractNum w:abstractNumId="31" w15:restartNumberingAfterBreak="0">
+  <w:abstractNum w:abstractNumId="35" w15:restartNumberingAfterBreak="0">
     <w:nsid w:val="721F57F0"/>
     <w:multiLevelType w:val="hybridMultilevel"/>
     <w:tmpl w:val="A49C99A8"/>
@@ -11791,7 +12002,7 @@
       </w:rPr>
     </w:lvl>
   </w:abstractNum>
-  <w:abstractNum w:abstractNumId="32" w15:restartNumberingAfterBreak="0">
+  <w:abstractNum w:abstractNumId="36" w15:restartNumberingAfterBreak="0">
     <w:nsid w:val="75EE6F8E"/>
     <w:multiLevelType w:val="hybridMultilevel"/>
     <w:tmpl w:val="5F1C41CE"/>
@@ -11878,103 +12089,115 @@
     </w:lvl>
   </w:abstractNum>
   <w:num w:numId="1" w16cid:durableId="1806774394">
-    <w:abstractNumId w:val="28"/>
+    <w:abstractNumId w:val="32"/>
   </w:num>
   <w:num w:numId="2" w16cid:durableId="1049451149">
-    <w:abstractNumId w:val="3"/>
+    <w:abstractNumId w:val="5"/>
   </w:num>
   <w:num w:numId="3" w16cid:durableId="88354063">
-    <w:abstractNumId w:val="22"/>
+    <w:abstractNumId w:val="25"/>
   </w:num>
   <w:num w:numId="4" w16cid:durableId="1742409921">
-    <w:abstractNumId w:val="31"/>
+    <w:abstractNumId w:val="35"/>
   </w:num>
   <w:num w:numId="5" w16cid:durableId="135798554">
-    <w:abstractNumId w:val="30"/>
+    <w:abstractNumId w:val="34"/>
   </w:num>
   <w:num w:numId="6" w16cid:durableId="707098827">
-    <w:abstractNumId w:val="21"/>
+    <w:abstractNumId w:val="24"/>
   </w:num>
   <w:num w:numId="7" w16cid:durableId="283121530">
     <w:abstractNumId w:val="1"/>
   </w:num>
   <w:num w:numId="8" w16cid:durableId="470907673">
-    <w:abstractNumId w:val="4"/>
+    <w:abstractNumId w:val="6"/>
   </w:num>
   <w:num w:numId="9" w16cid:durableId="1746491131">
+    <w:abstractNumId w:val="10"/>
+  </w:num>
+  <w:num w:numId="10" w16cid:durableId="1551260396">
     <w:abstractNumId w:val="8"/>
   </w:num>
-  <w:num w:numId="10" w16cid:durableId="1551260396">
-    <w:abstractNumId w:val="6"/>
-  </w:num>
   <w:num w:numId="11" w16cid:durableId="1466846283">
-    <w:abstractNumId w:val="32"/>
+    <w:abstractNumId w:val="36"/>
   </w:num>
   <w:num w:numId="12" w16cid:durableId="431125863">
+    <w:abstractNumId w:val="19"/>
+  </w:num>
+  <w:num w:numId="13" w16cid:durableId="2037079296">
+    <w:abstractNumId w:val="18"/>
+  </w:num>
+  <w:num w:numId="14" w16cid:durableId="1663465462">
+    <w:abstractNumId w:val="12"/>
+  </w:num>
+  <w:num w:numId="15" w16cid:durableId="1612593797">
+    <w:abstractNumId w:val="3"/>
+  </w:num>
+  <w:num w:numId="16" w16cid:durableId="704912062">
+    <w:abstractNumId w:val="33"/>
+  </w:num>
+  <w:num w:numId="17" w16cid:durableId="303396208">
+    <w:abstractNumId w:val="13"/>
+  </w:num>
+  <w:num w:numId="18" w16cid:durableId="1977294347">
+    <w:abstractNumId w:val="28"/>
+  </w:num>
+  <w:num w:numId="19" w16cid:durableId="183710140">
+    <w:abstractNumId w:val="11"/>
+  </w:num>
+  <w:num w:numId="20" w16cid:durableId="850339294">
+    <w:abstractNumId w:val="21"/>
+  </w:num>
+  <w:num w:numId="21" w16cid:durableId="1245727286">
+    <w:abstractNumId w:val="26"/>
+  </w:num>
+  <w:num w:numId="22" w16cid:durableId="1196236049">
+    <w:abstractNumId w:val="22"/>
+  </w:num>
+  <w:num w:numId="23" w16cid:durableId="1344210243">
+    <w:abstractNumId w:val="7"/>
+  </w:num>
+  <w:num w:numId="24" w16cid:durableId="1677657726">
     <w:abstractNumId w:val="16"/>
   </w:num>
-  <w:num w:numId="13" w16cid:durableId="2037079296">
-    <w:abstractNumId w:val="15"/>
-  </w:num>
-  <w:num w:numId="14" w16cid:durableId="1663465462">
-    <w:abstractNumId w:val="10"/>
-  </w:num>
-  <w:num w:numId="15" w16cid:durableId="1612593797">
-    <w:abstractNumId w:val="2"/>
-  </w:num>
-  <w:num w:numId="16" w16cid:durableId="704912062">
-    <w:abstractNumId w:val="29"/>
-  </w:num>
-  <w:num w:numId="17" w16cid:durableId="303396208">
-    <w:abstractNumId w:val="11"/>
-  </w:num>
-  <w:num w:numId="18" w16cid:durableId="1977294347">
-    <w:abstractNumId w:val="25"/>
-  </w:num>
-  <w:num w:numId="19" w16cid:durableId="183710140">
-    <w:abstractNumId w:val="9"/>
-  </w:num>
-  <w:num w:numId="20" w16cid:durableId="850339294">
-    <w:abstractNumId w:val="18"/>
-  </w:num>
-  <w:num w:numId="21" w16cid:durableId="1245727286">
-    <w:abstractNumId w:val="23"/>
-  </w:num>
-  <w:num w:numId="22" w16cid:durableId="1196236049">
-    <w:abstractNumId w:val="19"/>
-  </w:num>
-  <w:num w:numId="23" w16cid:durableId="1344210243">
-    <w:abstractNumId w:val="5"/>
-  </w:num>
-  <w:num w:numId="24" w16cid:durableId="1677657726">
+  <w:num w:numId="25" w16cid:durableId="1008873976">
     <w:abstractNumId w:val="14"/>
   </w:num>
-  <w:num w:numId="25" w16cid:durableId="1008873976">
-    <w:abstractNumId w:val="12"/>
-  </w:num>
   <w:num w:numId="26" w16cid:durableId="200479066">
-    <w:abstractNumId w:val="26"/>
+    <w:abstractNumId w:val="29"/>
   </w:num>
   <w:num w:numId="27" w16cid:durableId="1751152360">
     <w:abstractNumId w:val="0"/>
   </w:num>
   <w:num w:numId="28" w16cid:durableId="366106456">
+    <w:abstractNumId w:val="20"/>
+  </w:num>
+  <w:num w:numId="29" w16cid:durableId="803043140">
+    <w:abstractNumId w:val="23"/>
+  </w:num>
+  <w:num w:numId="30" w16cid:durableId="674841523">
+    <w:abstractNumId w:val="31"/>
+  </w:num>
+  <w:num w:numId="31" w16cid:durableId="1638029439">
+    <w:abstractNumId w:val="15"/>
+  </w:num>
+  <w:num w:numId="32" w16cid:durableId="100494768">
+    <w:abstractNumId w:val="27"/>
+  </w:num>
+  <w:num w:numId="33" w16cid:durableId="1622220658">
+    <w:abstractNumId w:val="9"/>
+  </w:num>
+  <w:num w:numId="34" w16cid:durableId="1098327049">
     <w:abstractNumId w:val="17"/>
   </w:num>
-  <w:num w:numId="29" w16cid:durableId="803043140">
-    <w:abstractNumId w:val="20"/>
+  <w:num w:numId="35" w16cid:durableId="1171290437">
+    <w:abstractNumId w:val="2"/>
   </w:num>
-  <w:num w:numId="30" w16cid:durableId="674841523">
-    <w:abstractNumId w:val="27"/>
+  <w:num w:numId="36" w16cid:durableId="1822039558">
+    <w:abstractNumId w:val="4"/>
   </w:num>
-  <w:num w:numId="31" w16cid:durableId="1638029439">
-    <w:abstractNumId w:val="13"/>
-  </w:num>
-  <w:num w:numId="32" w16cid:durableId="100494768">
-    <w:abstractNumId w:val="24"/>
-  </w:num>
-  <w:num w:numId="33" w16cid:durableId="1622220658">
-    <w:abstractNumId w:val="7"/>
+  <w:num w:numId="37" w16cid:durableId="1050498412">
+    <w:abstractNumId w:val="30"/>
   </w:num>
 </w:numbering>
 </file>

</xml_diff>

<commit_message>
update UseCase and Activity diagram
</commit_message>
<xml_diff>
--- a/UserStory/Middleware_CarBaMaUserStory.docx
+++ b/UserStory/Middleware_CarBaMaUserStory.docx
@@ -1094,7 +1094,71 @@
           <w:rtl/>
           <w:lang w:bidi="fa-IR"/>
         </w:rPr>
-        <w:t>ی کلی سامانه را دارند.</w:t>
+        <w:t>ی کلی سامانه</w:t>
+      </w:r>
+      <w:r>
+        <w:rPr>
+          <w:rFonts w:cs="B Zar" w:hint="cs"/>
+          <w:rtl/>
+          <w:lang w:bidi="fa-IR"/>
+        </w:rPr>
+        <w:t>(از قبیل تعیی</w:t>
+      </w:r>
+      <w:r>
+        <w:rPr>
+          <w:rFonts w:cs="B Zar" w:hint="cs"/>
+          <w:rtl/>
+          <w:lang w:bidi="fa-IR"/>
+        </w:rPr>
+        <w:t>ن</w:t>
+      </w:r>
+      <w:r>
+        <w:rPr>
+          <w:rFonts w:cs="B Zar" w:hint="cs"/>
+          <w:rtl/>
+          <w:lang w:bidi="fa-IR"/>
+        </w:rPr>
+        <w:t xml:space="preserve"> درصد سود</w:t>
+      </w:r>
+      <w:r>
+        <w:rPr>
+          <w:rFonts w:cs="B Zar" w:hint="cs"/>
+          <w:rtl/>
+          <w:lang w:bidi="fa-IR"/>
+        </w:rPr>
+        <w:t xml:space="preserve"> معملات</w:t>
+      </w:r>
+      <w:r>
+        <w:rPr>
+          <w:rFonts w:cs="B Zar" w:hint="cs"/>
+          <w:rtl/>
+          <w:lang w:bidi="fa-IR"/>
+        </w:rPr>
+        <w:t>، کارمزد هر تراکنش، سیاست تحویل خودرو</w:t>
+      </w:r>
+      <w:r>
+        <w:rPr>
+          <w:rFonts w:cs="B Zar" w:hint="cs"/>
+          <w:rtl/>
+          <w:lang w:bidi="fa-IR"/>
+        </w:rPr>
+        <w:t>، مدت زمان مجاز پاسخگویی پشتیبان</w:t>
+      </w:r>
+      <w:r>
+        <w:rPr>
+          <w:rFonts w:cs="B Zar" w:hint="cs"/>
+          <w:rtl/>
+          <w:lang w:bidi="fa-IR"/>
+        </w:rPr>
+        <w:t xml:space="preserve"> و...) </w:t>
+      </w:r>
+      <w:r>
+        <w:rPr>
+          <w:rFonts w:cs="B Zar" w:hint="cs"/>
+          <w:rtl/>
+          <w:lang w:bidi="fa-IR"/>
+        </w:rPr>
+        <w:t>را دارند.</w:t>
       </w:r>
     </w:p>
     <w:p>
@@ -2060,6 +2124,7 @@
           <w:rtl/>
           <w:lang w:bidi="fa-IR"/>
         </w:rPr>
+        <w:lastRenderedPageBreak/>
         <w:t>صحت‌سنج</w:t>
       </w:r>
       <w:r>
@@ -2099,7 +2164,6 @@
           <w:rtl/>
           <w:lang w:bidi="fa-IR"/>
         </w:rPr>
-        <w:lastRenderedPageBreak/>
         <w:t>حساب کاربر</w:t>
       </w:r>
       <w:r>
@@ -3377,6 +3441,7 @@
           <w:rFonts w:cs="B Zar"/>
           <w:lang w:bidi="fa-IR"/>
         </w:rPr>
+        <w:lastRenderedPageBreak/>
         <w:t xml:space="preserve"> </w:t>
       </w:r>
       <w:r>
@@ -3533,7 +3598,6 @@
           <w:rtl/>
           <w:lang w:bidi="fa-IR"/>
         </w:rPr>
-        <w:lastRenderedPageBreak/>
         <w:t xml:space="preserve"> برنامه قابلیت </w:t>
       </w:r>
       <w:r>
@@ -5095,6 +5159,7 @@
           <w:rtl/>
           <w:lang w:bidi="fa-IR"/>
         </w:rPr>
+        <w:lastRenderedPageBreak/>
         <w:t>به‌منظور</w:t>
       </w:r>
       <w:r>
@@ -5196,7 +5261,6 @@
           <w:rtl/>
           <w:lang w:bidi="fa-IR"/>
         </w:rPr>
-        <w:lastRenderedPageBreak/>
         <w:t>مشاهده آگهی</w:t>
       </w:r>
       <w:r>
@@ -6380,6 +6444,7 @@
           <w:rtl/>
           <w:lang w:bidi="fa-IR"/>
         </w:rPr>
+        <w:lastRenderedPageBreak/>
         <w:t xml:space="preserve"> همچنین </w:t>
       </w:r>
       <w:r>
@@ -6606,7 +6671,6 @@
           <w:rtl/>
           <w:lang w:bidi="fa-IR"/>
         </w:rPr>
-        <w:lastRenderedPageBreak/>
         <w:t xml:space="preserve">بعد از </w:t>
       </w:r>
       <w:r>
@@ -7528,7 +7592,16 @@
           <w:rtl/>
           <w:lang w:bidi="fa-IR"/>
         </w:rPr>
-        <w:t xml:space="preserve"> کاربر قرار می‌گیرد. او می‌تواند توسط یک اسلایدبار، کارکرد موردنظر خود را انتخاب کند، سال تولید خودرو را انتخاب کند </w:t>
+        <w:t xml:space="preserve"> کاربر قرار می‌گیرد. او می‌تواند توسط یک اسلایدبار، کارکرد موردنظر خود را انتخاب </w:t>
+      </w:r>
+      <w:r>
+        <w:rPr>
+          <w:rFonts w:cs="B Zar" w:hint="cs"/>
+          <w:rtl/>
+          <w:lang w:bidi="fa-IR"/>
+        </w:rPr>
+        <w:lastRenderedPageBreak/>
+        <w:t xml:space="preserve">کند، سال تولید خودرو را انتخاب کند </w:t>
       </w:r>
       <w:r>
         <w:rPr>
@@ -7607,16 +7680,7 @@
           <w:rtl/>
           <w:lang w:bidi="fa-IR"/>
         </w:rPr>
-        <w:t xml:space="preserve"> کشور سازنده، کلاس اقتصادی یا تعداد </w:t>
-      </w:r>
-      <w:r>
-        <w:rPr>
-          <w:rFonts w:cs="B Zar" w:hint="cs"/>
-          <w:rtl/>
-          <w:lang w:bidi="fa-IR"/>
-        </w:rPr>
-        <w:lastRenderedPageBreak/>
-        <w:t xml:space="preserve">سیلندر در قالب تیترهایی با مقادیر پیش‌فرض به او نمایش داده </w:t>
+        <w:t xml:space="preserve"> کشور سازنده، کلاس اقتصادی یا تعداد سیلندر در قالب تیترهایی با مقادیر پیش‌فرض به او نمایش داده </w:t>
       </w:r>
       <w:r>
         <w:rPr>

</xml_diff>